<commit_message>
feat: Implement auto-resizing textarea for ChatInput and expose height adjustment via ref.
</commit_message>
<xml_diff>
--- a/HomeWork/Kỳ 4/NLP501.9(Xử lý ngôn ngữ tự nhiên)/Buổi Học/Buổi 6/Kiến Thức.docx
+++ b/HomeWork/Kỳ 4/NLP501.9(Xử lý ngôn ngữ tự nhiên)/Buổi Học/Buổi 6/Kiến Thức.docx
@@ -599,11 +599,92 @@
       </w:r>
     </w:p>
     <w:p/>
-    <w:p>
+    <w:p/>
+    <w:p/>
+    <w:p>
+      <w:pPr>
+        <w:rPr>
+          <w:rFonts w:hint="default"/>
+          <w:lang w:val="en-US"/>
+        </w:rPr>
+      </w:pPr>
+      <w:r>
+        <w:rPr>
+          <w:rFonts w:hint="default"/>
+          <w:lang w:val="en-US"/>
+        </w:rPr>
+        <w:t>Pipeline chốt lại toàn slide</w:t>
+      </w:r>
+    </w:p>
+    <w:p>
+      <w:pPr>
+        <w:rPr>
+          <w:rFonts w:hint="default"/>
+          <w:lang w:val="en-US"/>
+        </w:rPr>
+      </w:pPr>
+    </w:p>
+    <w:p>
+      <w:pPr>
+        <w:rPr>
+          <w:rFonts w:hint="default"/>
+          <w:lang w:val="en-US"/>
+        </w:rPr>
+      </w:pPr>
+    </w:p>
+    <w:p>
+      <w:pPr>
+        <w:rPr>
+          <w:rFonts w:hint="default"/>
+          <w:lang w:val="en-US"/>
+        </w:rPr>
+      </w:pPr>
+      <w:r>
+        <w:drawing>
+          <wp:inline distT="0" distB="0" distL="114300" distR="114300">
+            <wp:extent cx="5272405" cy="6825615"/>
+            <wp:effectExtent l="0" t="0" r="4445" b="13335"/>
+            <wp:docPr id="14" name="Picture 1"/>
+            <wp:cNvGraphicFramePr>
+              <a:graphicFrameLocks xmlns:a="http://schemas.openxmlformats.org/drawingml/2006/main" noChangeAspect="1"/>
+            </wp:cNvGraphicFramePr>
+            <a:graphic xmlns:a="http://schemas.openxmlformats.org/drawingml/2006/main">
+              <a:graphicData uri="http://schemas.openxmlformats.org/drawingml/2006/picture">
+                <pic:pic xmlns:pic="http://schemas.openxmlformats.org/drawingml/2006/picture">
+                  <pic:nvPicPr>
+                    <pic:cNvPr id="14" name="Picture 1"/>
+                    <pic:cNvPicPr>
+                      <a:picLocks noChangeAspect="1"/>
+                    </pic:cNvPicPr>
+                  </pic:nvPicPr>
+                  <pic:blipFill>
+                    <a:blip r:embed="rId17"/>
+                    <a:stretch>
+                      <a:fillRect/>
+                    </a:stretch>
+                  </pic:blipFill>
+                  <pic:spPr>
+                    <a:xfrm>
+                      <a:off x="0" y="0"/>
+                      <a:ext cx="5272405" cy="6825615"/>
+                    </a:xfrm>
+                    <a:prstGeom prst="rect">
+                      <a:avLst/>
+                    </a:prstGeom>
+                    <a:noFill/>
+                    <a:ln>
+                      <a:noFill/>
+                    </a:ln>
+                  </pic:spPr>
+                </pic:pic>
+              </a:graphicData>
+            </a:graphic>
+          </wp:inline>
+        </w:drawing>
+      </w:r>
       <w:bookmarkStart w:id="0" w:name="_GoBack"/>
       <w:bookmarkEnd w:id="0"/>
     </w:p>
-    <w:p/>
     <w:sectPr>
       <w:pgSz w:w="11906" w:h="16838"/>
       <w:pgMar w:top="1440" w:right="1800" w:bottom="1440" w:left="1800" w:header="720" w:footer="720" w:gutter="0"/>
@@ -728,7 +809,7 @@
     <w:lsdException w:unhideWhenUsed="0" w:uiPriority="0" w:semiHidden="0" w:name="HTML Sample"/>
     <w:lsdException w:unhideWhenUsed="0" w:uiPriority="0" w:semiHidden="0" w:name="HTML Typewriter"/>
     <w:lsdException w:unhideWhenUsed="0" w:uiPriority="0" w:semiHidden="0" w:name="HTML Variable"/>
-    <w:lsdException w:unhideWhenUsed="0" w:uiPriority="0" w:name="Normal Table"/>
+    <w:lsdException w:qFormat="1" w:unhideWhenUsed="0" w:uiPriority="0" w:name="Normal Table"/>
     <w:lsdException w:unhideWhenUsed="0" w:uiPriority="0" w:semiHidden="0" w:name="annotation subject"/>
     <w:lsdException w:unhideWhenUsed="0" w:uiPriority="0" w:semiHidden="0" w:name="Table Simple 1"/>
     <w:lsdException w:unhideWhenUsed="0" w:uiPriority="0" w:semiHidden="0" w:name="Table Simple 2"/>
@@ -892,6 +973,7 @@
   <w:style w:type="table" w:default="1" w:styleId="3">
     <w:name w:val="Normal Table"/>
     <w:semiHidden/>
+    <w:qFormat/>
     <w:uiPriority w:val="0"/>
     <w:tblPr>
       <w:tblCellMar>

</xml_diff>